<commit_message>
correcciones en uml y comentario
</commit_message>
<xml_diff>
--- a/informe/TP Final Complegidad temporal, estructura de datos y algoritmos.docx
+++ b/informe/TP Final Complegidad temporal, estructura de datos y algoritmos.docx
@@ -140,16 +140,16 @@
         <w:t xml:space="preserve">  UML</w:t>
       </w:r>
     </w:p>
-    <w:p xmlns:wp14="http://schemas.microsoft.com/office/word/2010/wordml" wp14:paraId="7B58000C" wp14:textId="5BC21790">
+    <w:p xmlns:wp14="http://schemas.microsoft.com/office/word/2010/wordml" wp14:paraId="7B58000C" wp14:textId="735F2FF2">
       <w:pPr>
         <w:pStyle w:val="Normal"/>
       </w:pPr>
       <w:r>
         <w:drawing>
-          <wp:inline xmlns:wp14="http://schemas.microsoft.com/office/word/2010/wordprocessingDrawing" wp14:editId="37690D5F" wp14:anchorId="4EEB859E">
-            <wp:extent cx="5724524" cy="3057525"/>
+          <wp:inline xmlns:wp14="http://schemas.microsoft.com/office/word/2010/wordprocessingDrawing" wp14:editId="52DE829D" wp14:anchorId="2E27D1D6">
+            <wp:extent cx="5724524" cy="3124200"/>
             <wp:effectExtent l="0" t="0" r="0" b="0"/>
-            <wp:docPr id="1854377025" name="" title=""/>
+            <wp:docPr id="513766423" name="" title=""/>
             <wp:cNvGraphicFramePr>
               <a:graphicFrameLocks noChangeAspect="1"/>
             </wp:cNvGraphicFramePr>
@@ -161,7 +161,7 @@
                     <pic:cNvPicPr/>
                   </pic:nvPicPr>
                   <pic:blipFill>
-                    <a:blip r:embed="R0d4c9840ba764a93">
+                    <a:blip r:embed="R5dce447671804e40">
                       <a:extLst>
                         <a:ext xmlns:a="http://schemas.openxmlformats.org/drawingml/2006/main" uri="{28A0092B-C50C-407E-A947-70E740481C1C}">
                           <a14:useLocalDpi val="0"/>
@@ -175,7 +175,7 @@
                   <pic:spPr>
                     <a:xfrm>
                       <a:off x="0" y="0"/>
-                      <a:ext cx="5724524" cy="3057525"/>
+                      <a:ext cx="5724524" cy="3124200"/>
                     </a:xfrm>
                     <a:prstGeom prst="rect">
                       <a:avLst/>
@@ -1103,7 +1103,7 @@
       </w:pPr>
       <w:r>
         <w:drawing>
-          <wp:inline xmlns:wp14="http://schemas.microsoft.com/office/word/2010/wordprocessingDrawing" wp14:editId="3822078F" wp14:anchorId="36B06332">
+          <wp:inline xmlns:wp14="http://schemas.microsoft.com/office/word/2010/wordprocessingDrawing" wp14:editId="57C227B1" wp14:anchorId="36B06332">
             <wp:extent cx="5724524" cy="3028950"/>
             <wp:effectExtent l="0" t="0" r="0" b="0"/>
             <wp:docPr id="238764785" name="" title=""/>
@@ -1118,7 +1118,7 @@
                     <pic:cNvPicPr/>
                   </pic:nvPicPr>
                   <pic:blipFill>
-                    <a:blip r:embed="R195301c456c24826">
+                    <a:blip r:embed="Rd0130f4732e14ac4">
                       <a:extLst>
                         <a:ext xmlns:a="http://schemas.openxmlformats.org/drawingml/2006/main" uri="{28A0092B-C50C-407E-A947-70E740481C1C}">
                           <a14:useLocalDpi val="0"/>
@@ -1168,7 +1168,7 @@
       </w:pPr>
       <w:r>
         <w:drawing>
-          <wp:inline xmlns:wp14="http://schemas.microsoft.com/office/word/2010/wordprocessingDrawing" wp14:editId="2653695E" wp14:anchorId="0FB2AACF">
+          <wp:inline xmlns:wp14="http://schemas.microsoft.com/office/word/2010/wordprocessingDrawing" wp14:editId="23C03E7E" wp14:anchorId="0FB2AACF">
             <wp:extent cx="5724524" cy="3228975"/>
             <wp:effectExtent l="0" t="0" r="0" b="0"/>
             <wp:docPr id="312795261" name="" title=""/>
@@ -1183,7 +1183,7 @@
                     <pic:cNvPicPr/>
                   </pic:nvPicPr>
                   <pic:blipFill>
-                    <a:blip r:embed="R4907366907b444d3">
+                    <a:blip r:embed="R9e9e1020cdb544b8">
                       <a:extLst>
                         <a:ext xmlns:a="http://schemas.openxmlformats.org/drawingml/2006/main" uri="{28A0092B-C50C-407E-A947-70E740481C1C}">
                           <a14:useLocalDpi val="0"/>
@@ -1230,7 +1230,7 @@
       </w:pPr>
       <w:r>
         <w:drawing>
-          <wp:inline xmlns:wp14="http://schemas.microsoft.com/office/word/2010/wordprocessingDrawing" wp14:editId="211123E6" wp14:anchorId="0FD1E0A1">
+          <wp:inline xmlns:wp14="http://schemas.microsoft.com/office/word/2010/wordprocessingDrawing" wp14:editId="4DFFD642" wp14:anchorId="0FD1E0A1">
             <wp:extent cx="5724524" cy="3238500"/>
             <wp:effectExtent l="0" t="0" r="0" b="0"/>
             <wp:docPr id="237006866" name="" title=""/>
@@ -1245,7 +1245,7 @@
                     <pic:cNvPicPr/>
                   </pic:nvPicPr>
                   <pic:blipFill>
-                    <a:blip r:embed="Re97198274dba4a63">
+                    <a:blip r:embed="R23c31fbce37c42fe">
                       <a:extLst>
                         <a:ext xmlns:a="http://schemas.openxmlformats.org/drawingml/2006/main" uri="{28A0092B-C50C-407E-A947-70E740481C1C}">
                           <a14:useLocalDpi val="0"/>
@@ -1316,7 +1316,7 @@
       </w:pPr>
       <w:r>
         <w:drawing>
-          <wp:inline xmlns:wp14="http://schemas.microsoft.com/office/word/2010/wordprocessingDrawing" wp14:editId="3A07FDCD" wp14:anchorId="6C15A82F">
+          <wp:inline xmlns:wp14="http://schemas.microsoft.com/office/word/2010/wordprocessingDrawing" wp14:editId="1D34D142" wp14:anchorId="6C15A82F">
             <wp:extent cx="3200847" cy="2105318"/>
             <wp:effectExtent l="0" t="0" r="0" b="0"/>
             <wp:docPr id="1194767010" name="" title=""/>
@@ -1331,7 +1331,7 @@
                     <pic:cNvPicPr/>
                   </pic:nvPicPr>
                   <pic:blipFill>
-                    <a:blip r:embed="R5a960fe120ca4eb6">
+                    <a:blip r:embed="Rdfd161fe3ff043e0">
                       <a:extLst>
                         <a:ext xmlns:a="http://schemas.openxmlformats.org/drawingml/2006/main" uri="{28A0092B-C50C-407E-A947-70E740481C1C}">
                           <a14:useLocalDpi val="0"/>
@@ -1381,7 +1381,7 @@
       </w:pPr>
       <w:r>
         <w:drawing>
-          <wp:inline xmlns:wp14="http://schemas.microsoft.com/office/word/2010/wordprocessingDrawing" wp14:editId="52720C6F" wp14:anchorId="23E9791B">
+          <wp:inline xmlns:wp14="http://schemas.microsoft.com/office/word/2010/wordprocessingDrawing" wp14:editId="7BA66AC7" wp14:anchorId="23E9791B">
             <wp:extent cx="5724524" cy="4000500"/>
             <wp:effectExtent l="0" t="0" r="0" b="0"/>
             <wp:docPr id="72192145" name="" title=""/>
@@ -1396,7 +1396,7 @@
                     <pic:cNvPicPr/>
                   </pic:nvPicPr>
                   <pic:blipFill>
-                    <a:blip r:embed="Reae15e09ce67406d">
+                    <a:blip r:embed="R1c42e7e725434af1">
                       <a:extLst>
                         <a:ext xmlns:a="http://schemas.openxmlformats.org/drawingml/2006/main" uri="{28A0092B-C50C-407E-A947-70E740481C1C}">
                           <a14:useLocalDpi val="0"/>
@@ -1437,7 +1437,7 @@
       </w:pPr>
       <w:r>
         <w:drawing>
-          <wp:inline xmlns:wp14="http://schemas.microsoft.com/office/word/2010/wordprocessingDrawing" wp14:editId="1B0B5A98" wp14:anchorId="1BCE4FCD">
+          <wp:inline xmlns:wp14="http://schemas.microsoft.com/office/word/2010/wordprocessingDrawing" wp14:editId="12897E7C" wp14:anchorId="1BCE4FCD">
             <wp:extent cx="5724524" cy="3981450"/>
             <wp:effectExtent l="0" t="0" r="0" b="0"/>
             <wp:docPr id="1516998518" name="" title=""/>
@@ -1452,7 +1452,7 @@
                     <pic:cNvPicPr/>
                   </pic:nvPicPr>
                   <pic:blipFill>
-                    <a:blip r:embed="R0043202889f14225">
+                    <a:blip r:embed="R786b707e42104c11">
                       <a:extLst>
                         <a:ext xmlns:a="http://schemas.openxmlformats.org/drawingml/2006/main" uri="{28A0092B-C50C-407E-A947-70E740481C1C}">
                           <a14:useLocalDpi val="0"/>
@@ -1493,7 +1493,7 @@
       </w:pPr>
       <w:r>
         <w:drawing>
-          <wp:inline xmlns:wp14="http://schemas.microsoft.com/office/word/2010/wordprocessingDrawing" wp14:editId="197DEDAF" wp14:anchorId="59FE2CB5">
+          <wp:inline xmlns:wp14="http://schemas.microsoft.com/office/word/2010/wordprocessingDrawing" wp14:editId="53962D50" wp14:anchorId="59FE2CB5">
             <wp:extent cx="5724524" cy="4038600"/>
             <wp:effectExtent l="0" t="0" r="0" b="0"/>
             <wp:docPr id="560005527" name="" title=""/>
@@ -1508,7 +1508,7 @@
                     <pic:cNvPicPr/>
                   </pic:nvPicPr>
                   <pic:blipFill>
-                    <a:blip r:embed="Rfde008e763ab4308">
+                    <a:blip r:embed="R3d9bb0b53e0944ec">
                       <a:extLst>
                         <a:ext xmlns:a="http://schemas.openxmlformats.org/drawingml/2006/main" uri="{28A0092B-C50C-407E-A947-70E740481C1C}">
                           <a14:useLocalDpi val="0"/>

</xml_diff>